<commit_message>
Fixed the issue with async method invocation
</commit_message>
<xml_diff>
--- a/Document.docx
+++ b/Document.docx
@@ -201,7 +201,6 @@
           <w:lang w:val="en-US"/>
         </w:rPr>
       </w:pPr>
-      <w:proofErr w:type="spellStart"/>
       <w:r>
         <w:rPr>
           <w:rFonts w:asciiTheme="majorHAnsi" w:eastAsiaTheme="majorEastAsia" w:hAnsiTheme="majorHAnsi" w:cstheme="majorBidi"/>
@@ -210,9 +209,8 @@
           <w:szCs w:val="26"/>
           <w:lang w:val="en-US"/>
         </w:rPr>
-        <w:t>Autharization</w:t>
-      </w:r>
-      <w:proofErr w:type="spellEnd"/>
+        <w:t>Authorization</w:t>
+      </w:r>
     </w:p>
     <w:p>
       <w:pPr>
@@ -432,8 +430,511 @@
         <w:rPr>
           <w:lang w:val="en-US"/>
         </w:rPr>
-        <w:t>is class which includes all the basic methods we need to perform in the process of automation of trading. As it is purely dependent on API’s we have tried to pull all the API methods under Authorization.</w:t>
-      </w:r>
+        <w:t>is class which includes all the basic methods we need to perform in the process of automation of trading. As it is purely dependent on API’s we have tried to pull all the API methods under</w:t>
+      </w:r>
+      <w:r>
+        <w:rPr>
+          <w:lang w:val="en-US"/>
+        </w:rPr>
+        <w:t xml:space="preserve"> the Namespace</w:t>
+      </w:r>
+      <w:r>
+        <w:rPr>
+          <w:lang w:val="en-US"/>
+        </w:rPr>
+        <w:t xml:space="preserve"> Authorization.</w:t>
+      </w:r>
+    </w:p>
+    <w:p>
+      <w:pPr>
+        <w:rPr>
+          <w:lang w:val="en-US"/>
+        </w:rPr>
+      </w:pPr>
+    </w:p>
+    <w:p>
+      <w:pPr>
+        <w:pStyle w:val="Heading2"/>
+        <w:rPr>
+          <w:lang w:val="en-US"/>
+        </w:rPr>
+      </w:pPr>
+      <w:r>
+        <w:rPr>
+          <w:lang w:val="en-US"/>
+        </w:rPr>
+        <w:t>Methods:</w:t>
+      </w:r>
+    </w:p>
+    <w:p>
+      <w:pPr>
+        <w:pStyle w:val="ListParagraph"/>
+        <w:numPr>
+          <w:ilvl w:val="0"/>
+          <w:numId w:val="8"/>
+        </w:numPr>
+        <w:rPr>
+          <w:lang w:val="en-US"/>
+        </w:rPr>
+      </w:pPr>
+      <w:r>
+        <w:rPr>
+          <w:lang w:val="en-US"/>
+        </w:rPr>
+        <w:t>get_website: returning to the desired authorization website</w:t>
+      </w:r>
+    </w:p>
+    <w:p>
+      <w:pPr>
+        <w:pStyle w:val="ListParagraph"/>
+        <w:numPr>
+          <w:ilvl w:val="0"/>
+          <w:numId w:val="8"/>
+        </w:numPr>
+        <w:rPr>
+          <w:lang w:val="en-US"/>
+        </w:rPr>
+      </w:pPr>
+      <w:r>
+        <w:rPr>
+          <w:lang w:val="en-US"/>
+        </w:rPr>
+        <w:t>final_output</w:t>
+      </w:r>
+      <w:r>
+        <w:rPr>
+          <w:lang w:val="en-US"/>
+        </w:rPr>
+        <w:t>: returning to the API key.</w:t>
+      </w:r>
+    </w:p>
+    <w:p>
+      <w:pPr>
+        <w:pStyle w:val="ListParagraph"/>
+        <w:numPr>
+          <w:ilvl w:val="0"/>
+          <w:numId w:val="8"/>
+        </w:numPr>
+        <w:rPr>
+          <w:lang w:val="en-US"/>
+        </w:rPr>
+      </w:pPr>
+      <w:proofErr w:type="spellStart"/>
+      <w:r>
+        <w:rPr>
+          <w:lang w:val="en-US"/>
+        </w:rPr>
+        <w:t>get_funds</w:t>
+      </w:r>
+      <w:proofErr w:type="spellEnd"/>
+      <w:r>
+        <w:rPr>
+          <w:lang w:val="en-US"/>
+        </w:rPr>
+        <w:t>: Returning the funds and margin available</w:t>
+      </w:r>
+    </w:p>
+    <w:p>
+      <w:pPr>
+        <w:pStyle w:val="ListParagraph"/>
+        <w:numPr>
+          <w:ilvl w:val="0"/>
+          <w:numId w:val="8"/>
+        </w:numPr>
+        <w:rPr>
+          <w:lang w:val="en-US"/>
+        </w:rPr>
+      </w:pPr>
+      <w:proofErr w:type="spellStart"/>
+      <w:r>
+        <w:rPr>
+          <w:lang w:val="en-US"/>
+        </w:rPr>
+        <w:t>get_holdings</w:t>
+      </w:r>
+      <w:proofErr w:type="spellEnd"/>
+      <w:r>
+        <w:rPr>
+          <w:lang w:val="en-US"/>
+        </w:rPr>
+        <w:t>: Return the holdings available in our trading account</w:t>
+      </w:r>
+    </w:p>
+    <w:p>
+      <w:pPr>
+        <w:pStyle w:val="ListParagraph"/>
+        <w:numPr>
+          <w:ilvl w:val="0"/>
+          <w:numId w:val="8"/>
+        </w:numPr>
+        <w:rPr>
+          <w:lang w:val="en-US"/>
+        </w:rPr>
+      </w:pPr>
+      <w:proofErr w:type="spellStart"/>
+      <w:r>
+        <w:rPr>
+          <w:lang w:val="en-US"/>
+        </w:rPr>
+        <w:t>get_short_holdings</w:t>
+      </w:r>
+      <w:proofErr w:type="spellEnd"/>
+      <w:r>
+        <w:rPr>
+          <w:lang w:val="en-US"/>
+        </w:rPr>
+        <w:t>: Return short term holdings</w:t>
+      </w:r>
+    </w:p>
+    <w:p>
+      <w:pPr>
+        <w:pStyle w:val="ListParagraph"/>
+        <w:numPr>
+          <w:ilvl w:val="0"/>
+          <w:numId w:val="8"/>
+        </w:numPr>
+        <w:rPr>
+          <w:lang w:val="en-US"/>
+        </w:rPr>
+      </w:pPr>
+      <w:proofErr w:type="spellStart"/>
+      <w:r>
+        <w:rPr>
+          <w:lang w:val="en-US"/>
+        </w:rPr>
+        <w:t>get_brokerage</w:t>
+      </w:r>
+      <w:proofErr w:type="spellEnd"/>
+      <w:r>
+        <w:rPr>
+          <w:lang w:val="en-US"/>
+        </w:rPr>
+        <w:t>: Return Brokerage for the specific transaction</w:t>
+      </w:r>
+    </w:p>
+    <w:p>
+      <w:pPr>
+        <w:pStyle w:val="ListParagraph"/>
+        <w:numPr>
+          <w:ilvl w:val="0"/>
+          <w:numId w:val="8"/>
+        </w:numPr>
+        <w:rPr>
+          <w:lang w:val="en-US"/>
+        </w:rPr>
+      </w:pPr>
+      <w:proofErr w:type="spellStart"/>
+      <w:r>
+        <w:rPr>
+          <w:lang w:val="en-US"/>
+        </w:rPr>
+        <w:t>get_quote</w:t>
+      </w:r>
+      <w:proofErr w:type="spellEnd"/>
+      <w:r>
+        <w:rPr>
+          <w:lang w:val="en-US"/>
+        </w:rPr>
+        <w:t xml:space="preserve">: </w:t>
+      </w:r>
+      <w:r>
+        <w:rPr>
+          <w:lang w:val="en-US"/>
+        </w:rPr>
+        <w:t>Return the current quote of IN number of the script</w:t>
+      </w:r>
+    </w:p>
+    <w:p>
+      <w:pPr>
+        <w:pStyle w:val="ListParagraph"/>
+        <w:numPr>
+          <w:ilvl w:val="0"/>
+          <w:numId w:val="8"/>
+        </w:numPr>
+        <w:rPr>
+          <w:lang w:val="en-US"/>
+        </w:rPr>
+      </w:pPr>
+      <w:proofErr w:type="spellStart"/>
+      <w:r>
+        <w:rPr>
+          <w:lang w:val="en-US"/>
+        </w:rPr>
+        <w:t>todays_trade</w:t>
+      </w:r>
+      <w:proofErr w:type="spellEnd"/>
+      <w:r>
+        <w:rPr>
+          <w:lang w:val="en-US"/>
+        </w:rPr>
+        <w:t>: Return the trades of the day</w:t>
+      </w:r>
+    </w:p>
+    <w:p>
+      <w:pPr>
+        <w:pStyle w:val="ListParagraph"/>
+        <w:numPr>
+          <w:ilvl w:val="0"/>
+          <w:numId w:val="8"/>
+        </w:numPr>
+        <w:rPr>
+          <w:lang w:val="en-US"/>
+        </w:rPr>
+      </w:pPr>
+      <w:proofErr w:type="spellStart"/>
+      <w:r>
+        <w:rPr>
+          <w:lang w:val="en-US"/>
+        </w:rPr>
+        <w:t>buy_delivery_market</w:t>
+      </w:r>
+      <w:proofErr w:type="spellEnd"/>
+      <w:r>
+        <w:rPr>
+          <w:lang w:val="en-US"/>
+        </w:rPr>
+        <w:t>: Action to buy delivery for a script on market rate</w:t>
+      </w:r>
+    </w:p>
+    <w:p>
+      <w:pPr>
+        <w:pStyle w:val="ListParagraph"/>
+        <w:numPr>
+          <w:ilvl w:val="0"/>
+          <w:numId w:val="8"/>
+        </w:numPr>
+        <w:rPr>
+          <w:lang w:val="en-US"/>
+        </w:rPr>
+      </w:pPr>
+      <w:proofErr w:type="spellStart"/>
+      <w:r>
+        <w:rPr>
+          <w:lang w:val="en-US"/>
+        </w:rPr>
+        <w:t>buy_Intraday_</w:t>
+      </w:r>
+      <w:proofErr w:type="gramStart"/>
+      <w:r>
+        <w:rPr>
+          <w:lang w:val="en-US"/>
+        </w:rPr>
+        <w:t>market</w:t>
+      </w:r>
+      <w:proofErr w:type="spellEnd"/>
+      <w:r>
+        <w:rPr>
+          <w:lang w:val="en-US"/>
+        </w:rPr>
+        <w:t xml:space="preserve"> :</w:t>
+      </w:r>
+      <w:proofErr w:type="gramEnd"/>
+      <w:r>
+        <w:rPr>
+          <w:lang w:val="en-US"/>
+        </w:rPr>
+        <w:t xml:space="preserve"> Action to buy script as a Intraday on market rate</w:t>
+      </w:r>
+    </w:p>
+    <w:p>
+      <w:pPr>
+        <w:pStyle w:val="ListParagraph"/>
+        <w:numPr>
+          <w:ilvl w:val="0"/>
+          <w:numId w:val="8"/>
+        </w:numPr>
+        <w:rPr>
+          <w:lang w:val="en-US"/>
+        </w:rPr>
+      </w:pPr>
+      <w:proofErr w:type="spellStart"/>
+      <w:r>
+        <w:rPr>
+          <w:lang w:val="en-US"/>
+        </w:rPr>
+        <w:t>sell_delivery_</w:t>
+      </w:r>
+      <w:proofErr w:type="gramStart"/>
+      <w:r>
+        <w:rPr>
+          <w:lang w:val="en-US"/>
+        </w:rPr>
+        <w:t>market</w:t>
+      </w:r>
+      <w:proofErr w:type="spellEnd"/>
+      <w:r>
+        <w:rPr>
+          <w:lang w:val="en-US"/>
+        </w:rPr>
+        <w:t xml:space="preserve"> :</w:t>
+      </w:r>
+      <w:proofErr w:type="gramEnd"/>
+      <w:r>
+        <w:rPr>
+          <w:lang w:val="en-US"/>
+        </w:rPr>
+        <w:t xml:space="preserve"> Action to sell delivery for a script on market rate</w:t>
+      </w:r>
+    </w:p>
+    <w:p>
+      <w:pPr>
+        <w:pStyle w:val="ListParagraph"/>
+        <w:numPr>
+          <w:ilvl w:val="0"/>
+          <w:numId w:val="8"/>
+        </w:numPr>
+        <w:rPr>
+          <w:lang w:val="en-US"/>
+        </w:rPr>
+      </w:pPr>
+      <w:proofErr w:type="spellStart"/>
+      <w:r>
+        <w:rPr>
+          <w:lang w:val="en-US"/>
+        </w:rPr>
+        <w:t>sell_Intraday_market</w:t>
+      </w:r>
+      <w:proofErr w:type="spellEnd"/>
+      <w:r>
+        <w:rPr>
+          <w:lang w:val="en-US"/>
+        </w:rPr>
+        <w:t>: Action to sell script as Intraday on market rate</w:t>
+      </w:r>
+    </w:p>
+    <w:p>
+      <w:pPr>
+        <w:pStyle w:val="ListParagraph"/>
+        <w:numPr>
+          <w:ilvl w:val="0"/>
+          <w:numId w:val="8"/>
+        </w:numPr>
+        <w:rPr>
+          <w:lang w:val="en-US"/>
+        </w:rPr>
+      </w:pPr>
+      <w:proofErr w:type="spellStart"/>
+      <w:r>
+        <w:rPr>
+          <w:lang w:val="en-US"/>
+        </w:rPr>
+        <w:t>create_folder</w:t>
+      </w:r>
+      <w:proofErr w:type="spellEnd"/>
+      <w:r>
+        <w:rPr>
+          <w:lang w:val="en-US"/>
+        </w:rPr>
+        <w:t>: creating a folder in laptop</w:t>
+      </w:r>
+    </w:p>
+    <w:p>
+      <w:pPr>
+        <w:pStyle w:val="ListParagraph"/>
+        <w:numPr>
+          <w:ilvl w:val="0"/>
+          <w:numId w:val="8"/>
+        </w:numPr>
+        <w:rPr>
+          <w:lang w:val="en-US"/>
+        </w:rPr>
+      </w:pPr>
+      <w:proofErr w:type="spellStart"/>
+      <w:r>
+        <w:rPr>
+          <w:lang w:val="en-US"/>
+        </w:rPr>
+        <w:t>convert_json</w:t>
+      </w:r>
+      <w:proofErr w:type="spellEnd"/>
+      <w:r>
+        <w:rPr>
+          <w:lang w:val="en-US"/>
+        </w:rPr>
+        <w:t xml:space="preserve">: convert data in </w:t>
+      </w:r>
+      <w:proofErr w:type="spellStart"/>
+      <w:r>
+        <w:rPr>
+          <w:lang w:val="en-US"/>
+        </w:rPr>
+        <w:t>json</w:t>
+      </w:r>
+      <w:proofErr w:type="spellEnd"/>
+    </w:p>
+    <w:p>
+      <w:pPr>
+        <w:pStyle w:val="ListParagraph"/>
+        <w:numPr>
+          <w:ilvl w:val="0"/>
+          <w:numId w:val="8"/>
+        </w:numPr>
+        <w:rPr>
+          <w:lang w:val="en-US"/>
+        </w:rPr>
+      </w:pPr>
+      <w:proofErr w:type="spellStart"/>
+      <w:r>
+        <w:rPr>
+          <w:lang w:val="en-US"/>
+        </w:rPr>
+        <w:t>encode_symbol</w:t>
+      </w:r>
+      <w:proofErr w:type="spellEnd"/>
+      <w:r>
+        <w:rPr>
+          <w:lang w:val="en-US"/>
+        </w:rPr>
+        <w:t>: encoding of data</w:t>
+      </w:r>
+    </w:p>
+    <w:p>
+      <w:pPr>
+        <w:pStyle w:val="ListParagraph"/>
+        <w:numPr>
+          <w:ilvl w:val="0"/>
+          <w:numId w:val="8"/>
+        </w:numPr>
+        <w:rPr>
+          <w:lang w:val="en-US"/>
+        </w:rPr>
+      </w:pPr>
+      <w:proofErr w:type="spellStart"/>
+      <w:r>
+        <w:rPr>
+          <w:lang w:val="en-US"/>
+        </w:rPr>
+        <w:t>GetCandles</w:t>
+      </w:r>
+      <w:proofErr w:type="spellEnd"/>
+      <w:r>
+        <w:rPr>
+          <w:lang w:val="en-US"/>
+        </w:rPr>
+        <w:t xml:space="preserve">: Get the candles of specific symbol for specific </w:t>
+      </w:r>
+      <w:proofErr w:type="spellStart"/>
+      <w:r>
+        <w:rPr>
+          <w:lang w:val="en-US"/>
+        </w:rPr>
+        <w:t>timerange</w:t>
+      </w:r>
+      <w:proofErr w:type="spellEnd"/>
+    </w:p>
+    <w:p>
+      <w:pPr>
+        <w:rPr>
+          <w:lang w:val="en-US"/>
+        </w:rPr>
+      </w:pPr>
+    </w:p>
+    <w:p>
+      <w:pPr>
+        <w:rPr>
+          <w:lang w:val="en-US"/>
+        </w:rPr>
+      </w:pPr>
     </w:p>
     <w:p>
       <w:pPr>
@@ -863,6 +1364,95 @@
     </w:lvl>
   </w:abstractNum>
   <w:abstractNum w:abstractNumId="4" w15:restartNumberingAfterBreak="0">
+    <w:nsid w:val="603342C9"/>
+    <w:multiLevelType w:val="hybridMultilevel"/>
+    <w:tmpl w:val="C08C2DD4"/>
+    <w:lvl w:ilvl="0" w:tplc="4009000F">
+      <w:start w:val="1"/>
+      <w:numFmt w:val="decimal"/>
+      <w:lvlText w:val="%1."/>
+      <w:lvlJc w:val="left"/>
+      <w:pPr>
+        <w:ind w:left="720" w:hanging="360"/>
+      </w:pPr>
+      <w:rPr>
+        <w:rFonts w:hint="default"/>
+      </w:rPr>
+    </w:lvl>
+    <w:lvl w:ilvl="1" w:tplc="40090019" w:tentative="1">
+      <w:start w:val="1"/>
+      <w:numFmt w:val="lowerLetter"/>
+      <w:lvlText w:val="%2."/>
+      <w:lvlJc w:val="left"/>
+      <w:pPr>
+        <w:ind w:left="1440" w:hanging="360"/>
+      </w:pPr>
+    </w:lvl>
+    <w:lvl w:ilvl="2" w:tplc="4009001B" w:tentative="1">
+      <w:start w:val="1"/>
+      <w:numFmt w:val="lowerRoman"/>
+      <w:lvlText w:val="%3."/>
+      <w:lvlJc w:val="right"/>
+      <w:pPr>
+        <w:ind w:left="2160" w:hanging="180"/>
+      </w:pPr>
+    </w:lvl>
+    <w:lvl w:ilvl="3" w:tplc="4009000F" w:tentative="1">
+      <w:start w:val="1"/>
+      <w:numFmt w:val="decimal"/>
+      <w:lvlText w:val="%4."/>
+      <w:lvlJc w:val="left"/>
+      <w:pPr>
+        <w:ind w:left="2880" w:hanging="360"/>
+      </w:pPr>
+    </w:lvl>
+    <w:lvl w:ilvl="4" w:tplc="40090019" w:tentative="1">
+      <w:start w:val="1"/>
+      <w:numFmt w:val="lowerLetter"/>
+      <w:lvlText w:val="%5."/>
+      <w:lvlJc w:val="left"/>
+      <w:pPr>
+        <w:ind w:left="3600" w:hanging="360"/>
+      </w:pPr>
+    </w:lvl>
+    <w:lvl w:ilvl="5" w:tplc="4009001B" w:tentative="1">
+      <w:start w:val="1"/>
+      <w:numFmt w:val="lowerRoman"/>
+      <w:lvlText w:val="%6."/>
+      <w:lvlJc w:val="right"/>
+      <w:pPr>
+        <w:ind w:left="4320" w:hanging="180"/>
+      </w:pPr>
+    </w:lvl>
+    <w:lvl w:ilvl="6" w:tplc="4009000F" w:tentative="1">
+      <w:start w:val="1"/>
+      <w:numFmt w:val="decimal"/>
+      <w:lvlText w:val="%7."/>
+      <w:lvlJc w:val="left"/>
+      <w:pPr>
+        <w:ind w:left="5040" w:hanging="360"/>
+      </w:pPr>
+    </w:lvl>
+    <w:lvl w:ilvl="7" w:tplc="40090019" w:tentative="1">
+      <w:start w:val="1"/>
+      <w:numFmt w:val="lowerLetter"/>
+      <w:lvlText w:val="%8."/>
+      <w:lvlJc w:val="left"/>
+      <w:pPr>
+        <w:ind w:left="5760" w:hanging="360"/>
+      </w:pPr>
+    </w:lvl>
+    <w:lvl w:ilvl="8" w:tplc="4009001B" w:tentative="1">
+      <w:start w:val="1"/>
+      <w:numFmt w:val="lowerRoman"/>
+      <w:lvlText w:val="%9."/>
+      <w:lvlJc w:val="right"/>
+      <w:pPr>
+        <w:ind w:left="6480" w:hanging="180"/>
+      </w:pPr>
+    </w:lvl>
+  </w:abstractNum>
+  <w:abstractNum w:abstractNumId="5" w15:restartNumberingAfterBreak="0">
     <w:nsid w:val="605D2815"/>
     <w:multiLevelType w:val="hybridMultilevel"/>
     <w:tmpl w:val="23B2D032"/>
@@ -951,7 +1541,7 @@
       </w:pPr>
     </w:lvl>
   </w:abstractNum>
-  <w:abstractNum w:abstractNumId="5" w15:restartNumberingAfterBreak="0">
+  <w:abstractNum w:abstractNumId="6" w15:restartNumberingAfterBreak="0">
     <w:nsid w:val="6FAE2858"/>
     <w:multiLevelType w:val="hybridMultilevel"/>
     <w:tmpl w:val="81CCEA0C"/>
@@ -1042,7 +1632,7 @@
       </w:pPr>
     </w:lvl>
   </w:abstractNum>
-  <w:abstractNum w:abstractNumId="6" w15:restartNumberingAfterBreak="0">
+  <w:abstractNum w:abstractNumId="7" w15:restartNumberingAfterBreak="0">
     <w:nsid w:val="7D4F0D7E"/>
     <w:multiLevelType w:val="hybridMultilevel"/>
     <w:tmpl w:val="1F8A55FE"/>
@@ -1132,7 +1722,7 @@
     </w:lvl>
   </w:abstractNum>
   <w:num w:numId="1" w16cid:durableId="897284638">
-    <w:abstractNumId w:val="4"/>
+    <w:abstractNumId w:val="5"/>
   </w:num>
   <w:num w:numId="2" w16cid:durableId="1731609500">
     <w:abstractNumId w:val="3"/>
@@ -1147,10 +1737,13 @@
     <w:abstractNumId w:val="1"/>
   </w:num>
   <w:num w:numId="6" w16cid:durableId="1339963772">
+    <w:abstractNumId w:val="7"/>
+  </w:num>
+  <w:num w:numId="7" w16cid:durableId="998341878">
     <w:abstractNumId w:val="6"/>
   </w:num>
-  <w:num w:numId="7" w16cid:durableId="998341878">
-    <w:abstractNumId w:val="5"/>
+  <w:num w:numId="8" w16cid:durableId="94788115">
+    <w:abstractNumId w:val="4"/>
   </w:num>
 </w:numbering>
 </file>

</xml_diff>